<commit_message>
front-end + math-algorithm trial 1
</commit_message>
<xml_diff>
--- a/Frontend/Shop side bar on click.docx
+++ b/Frontend/Shop side bar on click.docx
@@ -16,6 +16,9 @@
       <w:r>
         <w:t>:</w:t>
       </w:r>
+      <w:r>
+        <w:t xml:space="preserve">  DONE</w:t>
+      </w:r>
     </w:p>
     <w:p>
       <w:pPr>
@@ -2526,7 +2529,7 @@
         </w:numPr>
       </w:pPr>
       <w:r>
-        <w:t>On click on products, go to quote page</w:t>
+        <w:t>On click on side bar in quote page, sort the category</w:t>
       </w:r>
     </w:p>
     <w:p>
@@ -2538,7 +2541,7 @@
         </w:numPr>
       </w:pPr>
       <w:r>
-        <w:t>On click on side bar in quote page, sort the category</w:t>
+        <w:t>Create log in popup</w:t>
       </w:r>
     </w:p>
     <w:p>
@@ -2550,18 +2553,6 @@
         </w:numPr>
       </w:pPr>
       <w:r>
-        <w:t>Create log in popup</w:t>
-      </w:r>
-    </w:p>
-    <w:p>
-      <w:pPr>
-        <w:pStyle w:val="ListParagraph"/>
-        <w:numPr>
-          <w:ilvl w:val="0"/>
-          <w:numId w:val="9"/>
-        </w:numPr>
-      </w:pPr>
-      <w:r>
         <w:t>Create product manager to create, edit, delete, and update a product, the shape, and the category.</w:t>
       </w:r>
     </w:p>
@@ -2571,6 +2562,21 @@
           <w:tab w:val="left" w:pos="3202"/>
         </w:tabs>
       </w:pPr>
+    </w:p>
+    <w:p>
+      <w:pPr>
+        <w:pStyle w:val="ListParagraph"/>
+        <w:numPr>
+          <w:ilvl w:val="0"/>
+          <w:numId w:val="2"/>
+        </w:numPr>
+        <w:tabs>
+          <w:tab w:val="left" w:pos="3202"/>
+        </w:tabs>
+      </w:pPr>
+      <w:r>
+        <w:t xml:space="preserve">Log in popup: </w:t>
+      </w:r>
       <w:r>
         <w:tab/>
       </w:r>
@@ -2809,7 +2815,7 @@
       <w:lvlText w:val="%1)"/>
       <w:lvlJc w:val="left"/>
       <w:pPr>
-        <w:ind w:left="720" w:hanging="360"/>
+        <w:ind w:left="1080" w:hanging="360"/>
       </w:pPr>
       <w:rPr>
         <w:rFonts w:hint="default"/>
@@ -2821,7 +2827,7 @@
       <w:lvlText w:val="%2."/>
       <w:lvlJc w:val="left"/>
       <w:pPr>
-        <w:ind w:left="1440" w:hanging="360"/>
+        <w:ind w:left="1800" w:hanging="360"/>
       </w:pPr>
     </w:lvl>
     <w:lvl w:ilvl="2" w:tplc="0409001B" w:tentative="1">
@@ -2830,7 +2836,7 @@
       <w:lvlText w:val="%3."/>
       <w:lvlJc w:val="right"/>
       <w:pPr>
-        <w:ind w:left="2160" w:hanging="180"/>
+        <w:ind w:left="2520" w:hanging="180"/>
       </w:pPr>
     </w:lvl>
     <w:lvl w:ilvl="3" w:tplc="0409000F" w:tentative="1">
@@ -2839,7 +2845,7 @@
       <w:lvlText w:val="%4."/>
       <w:lvlJc w:val="left"/>
       <w:pPr>
-        <w:ind w:left="2880" w:hanging="360"/>
+        <w:ind w:left="3240" w:hanging="360"/>
       </w:pPr>
     </w:lvl>
     <w:lvl w:ilvl="4" w:tplc="04090019" w:tentative="1">
@@ -2848,7 +2854,7 @@
       <w:lvlText w:val="%5."/>
       <w:lvlJc w:val="left"/>
       <w:pPr>
-        <w:ind w:left="3600" w:hanging="360"/>
+        <w:ind w:left="3960" w:hanging="360"/>
       </w:pPr>
     </w:lvl>
     <w:lvl w:ilvl="5" w:tplc="0409001B" w:tentative="1">
@@ -2857,7 +2863,7 @@
       <w:lvlText w:val="%6."/>
       <w:lvlJc w:val="right"/>
       <w:pPr>
-        <w:ind w:left="4320" w:hanging="180"/>
+        <w:ind w:left="4680" w:hanging="180"/>
       </w:pPr>
     </w:lvl>
     <w:lvl w:ilvl="6" w:tplc="0409000F" w:tentative="1">
@@ -2866,7 +2872,7 @@
       <w:lvlText w:val="%7."/>
       <w:lvlJc w:val="left"/>
       <w:pPr>
-        <w:ind w:left="5040" w:hanging="360"/>
+        <w:ind w:left="5400" w:hanging="360"/>
       </w:pPr>
     </w:lvl>
     <w:lvl w:ilvl="7" w:tplc="04090019" w:tentative="1">
@@ -2875,7 +2881,7 @@
       <w:lvlText w:val="%8."/>
       <w:lvlJc w:val="left"/>
       <w:pPr>
-        <w:ind w:left="5760" w:hanging="360"/>
+        <w:ind w:left="6120" w:hanging="360"/>
       </w:pPr>
     </w:lvl>
     <w:lvl w:ilvl="8" w:tplc="0409001B" w:tentative="1">
@@ -2884,7 +2890,7 @@
       <w:lvlText w:val="%9."/>
       <w:lvlJc w:val="right"/>
       <w:pPr>
-        <w:ind w:left="6480" w:hanging="180"/>
+        <w:ind w:left="6840" w:hanging="180"/>
       </w:pPr>
     </w:lvl>
   </w:abstractNum>

</xml_diff>